<commit_message>
========== END LAB 7 ==============
</commit_message>
<xml_diff>
--- a/L7/Documento.docx
+++ b/L7/Documento.docx
@@ -5,29 +5,265 @@
     <w:p>
       <w:pPr>
         <w:rPr>
-          <w:lang w:val="es-MX"/>
-        </w:rPr>
-      </w:pPr>
-      <w:r>
-        <w:rPr>
-          <w:lang w:val="es-MX"/>
-        </w:rPr>
-        <w:t>PARTE 2</w:t>
-      </w:r>
-    </w:p>
-    <w:p>
-      <w:pPr>
-        <w:rPr>
-          <w:lang w:val="es-MX"/>
-        </w:rPr>
-      </w:pPr>
-    </w:p>
-    <w:p>
-      <w:pPr>
-        <w:rPr>
-          <w:lang w:val="es-MX"/>
-        </w:rPr>
-      </w:pPr>
+          <w:b/>
+          <w:bCs/>
+          <w:lang w:val="es-MX"/>
+        </w:rPr>
+      </w:pPr>
+      <w:r>
+        <w:rPr>
+          <w:b/>
+          <w:bCs/>
+          <w:lang w:val="es-MX"/>
+        </w:rPr>
+        <w:t>SECCIÓN I – Introducción a JDBC</w:t>
+      </w:r>
+    </w:p>
+    <w:p>
+      <w:pPr>
+        <w:rPr>
+          <w:lang w:val="es-MX"/>
+        </w:rPr>
+      </w:pPr>
+      <w:r>
+        <w:rPr>
+          <w:lang w:val="es-MX"/>
+        </w:rPr>
+        <w:t>8. Resultado final:</w:t>
+      </w:r>
+    </w:p>
+    <w:p>
+      <w:pPr>
+        <w:jc w:val="center"/>
+        <w:rPr>
+          <w:lang w:val="es-MX"/>
+        </w:rPr>
+      </w:pPr>
+      <w:r>
+        <w:rPr>
+          <w:lang w:val="es-MX"/>
+        </w:rPr>
+        <w:drawing>
+          <wp:inline distT="0" distB="0" distL="0" distR="0" wp14:anchorId="7416C7DF" wp14:editId="28D25C83">
+            <wp:extent cx="2482978" cy="1193861"/>
+            <wp:effectExtent l="0" t="0" r="0" b="6350"/>
+            <wp:docPr id="8" name="Imagen 8" descr="Forma&#10;&#10;Descripción generada automáticamente con confianza media"/>
+            <wp:cNvGraphicFramePr>
+              <a:graphicFrameLocks xmlns:a="http://schemas.openxmlformats.org/drawingml/2006/main" noChangeAspect="1"/>
+            </wp:cNvGraphicFramePr>
+            <a:graphic xmlns:a="http://schemas.openxmlformats.org/drawingml/2006/main">
+              <a:graphicData uri="http://schemas.openxmlformats.org/drawingml/2006/picture">
+                <pic:pic xmlns:pic="http://schemas.openxmlformats.org/drawingml/2006/picture">
+                  <pic:nvPicPr>
+                    <pic:cNvPr id="8" name="Imagen 8" descr="Forma&#10;&#10;Descripción generada automáticamente con confianza media"/>
+                    <pic:cNvPicPr/>
+                  </pic:nvPicPr>
+                  <pic:blipFill>
+                    <a:blip r:embed="rId7"/>
+                    <a:stretch>
+                      <a:fillRect/>
+                    </a:stretch>
+                  </pic:blipFill>
+                  <pic:spPr>
+                    <a:xfrm>
+                      <a:off x="0" y="0"/>
+                      <a:ext cx="2482978" cy="1193861"/>
+                    </a:xfrm>
+                    <a:prstGeom prst="rect">
+                      <a:avLst/>
+                    </a:prstGeom>
+                  </pic:spPr>
+                </pic:pic>
+              </a:graphicData>
+            </a:graphic>
+          </wp:inline>
+        </w:drawing>
+      </w:r>
+    </w:p>
+    <w:p>
+      <w:pPr>
+        <w:rPr>
+          <w:lang w:val="es-MX"/>
+        </w:rPr>
+      </w:pPr>
+      <w:r>
+        <w:rPr>
+          <w:lang w:val="es-MX"/>
+        </w:rPr>
+        <w:t xml:space="preserve">Verificación de la información de la BD usando </w:t>
+      </w:r>
+      <w:proofErr w:type="spellStart"/>
+      <w:r>
+        <w:rPr>
+          <w:lang w:val="es-MX"/>
+        </w:rPr>
+        <w:t>dBeaver</w:t>
+      </w:r>
+      <w:proofErr w:type="spellEnd"/>
+      <w:r>
+        <w:rPr>
+          <w:lang w:val="es-MX"/>
+        </w:rPr>
+        <w:t xml:space="preserve"> (Ubuntu):</w:t>
+      </w:r>
+    </w:p>
+    <w:p>
+      <w:pPr>
+        <w:jc w:val="center"/>
+        <w:rPr>
+          <w:lang w:val="es-MX"/>
+        </w:rPr>
+      </w:pPr>
+      <w:r>
+        <w:rPr>
+          <w:lang w:val="es-MX"/>
+        </w:rPr>
+        <w:drawing>
+          <wp:inline distT="0" distB="0" distL="0" distR="0" wp14:anchorId="7C12C35B" wp14:editId="7AC13DE2">
+            <wp:extent cx="3892750" cy="2438525"/>
+            <wp:effectExtent l="0" t="0" r="0" b="0"/>
+            <wp:docPr id="9" name="Imagen 9" descr="Interfaz de usuario gráfica, Aplicación&#10;&#10;Descripción generada automáticamente"/>
+            <wp:cNvGraphicFramePr>
+              <a:graphicFrameLocks xmlns:a="http://schemas.openxmlformats.org/drawingml/2006/main" noChangeAspect="1"/>
+            </wp:cNvGraphicFramePr>
+            <a:graphic xmlns:a="http://schemas.openxmlformats.org/drawingml/2006/main">
+              <a:graphicData uri="http://schemas.openxmlformats.org/drawingml/2006/picture">
+                <pic:pic xmlns:pic="http://schemas.openxmlformats.org/drawingml/2006/picture">
+                  <pic:nvPicPr>
+                    <pic:cNvPr id="9" name="Imagen 9" descr="Interfaz de usuario gráfica, Aplicación&#10;&#10;Descripción generada automáticamente"/>
+                    <pic:cNvPicPr/>
+                  </pic:nvPicPr>
+                  <pic:blipFill>
+                    <a:blip r:embed="rId8"/>
+                    <a:stretch>
+                      <a:fillRect/>
+                    </a:stretch>
+                  </pic:blipFill>
+                  <pic:spPr>
+                    <a:xfrm>
+                      <a:off x="0" y="0"/>
+                      <a:ext cx="3892750" cy="2438525"/>
+                    </a:xfrm>
+                    <a:prstGeom prst="rect">
+                      <a:avLst/>
+                    </a:prstGeom>
+                  </pic:spPr>
+                </pic:pic>
+              </a:graphicData>
+            </a:graphic>
+          </wp:inline>
+        </w:drawing>
+      </w:r>
+    </w:p>
+    <w:p>
+      <w:pPr>
+        <w:jc w:val="center"/>
+        <w:rPr>
+          <w:lang w:val="es-MX"/>
+        </w:rPr>
+      </w:pPr>
+      <w:r>
+        <w:rPr>
+          <w:lang w:val="es-MX"/>
+        </w:rPr>
+        <w:drawing>
+          <wp:inline distT="0" distB="0" distL="0" distR="0" wp14:anchorId="60C94B78" wp14:editId="25611795">
+            <wp:extent cx="3073558" cy="2438525"/>
+            <wp:effectExtent l="0" t="0" r="0" b="0"/>
+            <wp:docPr id="10" name="Imagen 10" descr="Interfaz de usuario gráfica, Texto, Aplicación&#10;&#10;Descripción generada automáticamente"/>
+            <wp:cNvGraphicFramePr>
+              <a:graphicFrameLocks xmlns:a="http://schemas.openxmlformats.org/drawingml/2006/main" noChangeAspect="1"/>
+            </wp:cNvGraphicFramePr>
+            <a:graphic xmlns:a="http://schemas.openxmlformats.org/drawingml/2006/main">
+              <a:graphicData uri="http://schemas.openxmlformats.org/drawingml/2006/picture">
+                <pic:pic xmlns:pic="http://schemas.openxmlformats.org/drawingml/2006/picture">
+                  <pic:nvPicPr>
+                    <pic:cNvPr id="10" name="Imagen 10" descr="Interfaz de usuario gráfica, Texto, Aplicación&#10;&#10;Descripción generada automáticamente"/>
+                    <pic:cNvPicPr/>
+                  </pic:nvPicPr>
+                  <pic:blipFill>
+                    <a:blip r:embed="rId9"/>
+                    <a:stretch>
+                      <a:fillRect/>
+                    </a:stretch>
+                  </pic:blipFill>
+                  <pic:spPr>
+                    <a:xfrm>
+                      <a:off x="0" y="0"/>
+                      <a:ext cx="3073558" cy="2438525"/>
+                    </a:xfrm>
+                    <a:prstGeom prst="rect">
+                      <a:avLst/>
+                    </a:prstGeom>
+                  </pic:spPr>
+                </pic:pic>
+              </a:graphicData>
+            </a:graphic>
+          </wp:inline>
+        </w:drawing>
+      </w:r>
+    </w:p>
+    <w:p>
+      <w:pPr>
+        <w:rPr>
+          <w:b/>
+          <w:bCs/>
+          <w:lang w:val="es-MX"/>
+        </w:rPr>
+      </w:pPr>
+    </w:p>
+    <w:p>
+      <w:pPr>
+        <w:rPr>
+          <w:b/>
+          <w:bCs/>
+          <w:lang w:val="es-MX"/>
+        </w:rPr>
+      </w:pPr>
+    </w:p>
+    <w:p>
+      <w:pPr>
+        <w:rPr>
+          <w:b/>
+          <w:bCs/>
+          <w:lang w:val="es-MX"/>
+        </w:rPr>
+      </w:pPr>
+    </w:p>
+    <w:p>
+      <w:pPr>
+        <w:rPr>
+          <w:b/>
+          <w:bCs/>
+          <w:lang w:val="es-MX"/>
+        </w:rPr>
+      </w:pPr>
+      <w:r>
+        <w:rPr>
+          <w:b/>
+          <w:bCs/>
+          <w:lang w:val="es-MX"/>
+        </w:rPr>
+        <w:lastRenderedPageBreak/>
+        <w:t>SECCIÓN II – INTRODUCCIÓN A MYBATIS</w:t>
+      </w:r>
+    </w:p>
+    <w:p>
+      <w:pPr>
+        <w:rPr>
+          <w:b/>
+          <w:bCs/>
+          <w:lang w:val="es-MX"/>
+        </w:rPr>
+      </w:pPr>
+      <w:r>
+        <w:rPr>
+          <w:b/>
+          <w:bCs/>
+          <w:lang w:val="es-MX"/>
+        </w:rPr>
+        <w:t>PARTE 1</w:t>
+      </w:r>
     </w:p>
     <w:p>
       <w:pPr>
@@ -52,27 +288,148 @@
         <w:rPr>
           <w:lang w:val="es-MX"/>
         </w:rPr>
-        <w:t>2) FALTA</w:t>
-      </w:r>
-    </w:p>
-    <w:p>
-      <w:pPr>
-        <w:rPr>
-          <w:lang w:val="es-MX"/>
-        </w:rPr>
-      </w:pPr>
-    </w:p>
-    <w:p>
-      <w:pPr>
-        <w:rPr>
-          <w:lang w:val="es-MX"/>
-        </w:rPr>
-      </w:pPr>
-      <w:r>
-        <w:rPr>
-          <w:lang w:val="es-MX"/>
-        </w:rPr>
-        <w:t>3) ClienteMapper.xml</w:t>
+        <w:t xml:space="preserve">2) </w:t>
+      </w:r>
+      <w:r>
+        <w:rPr>
+          <w:lang w:val="es-MX"/>
+        </w:rPr>
+        <w:t xml:space="preserve">Hicimos una abreviatura del </w:t>
+      </w:r>
+      <w:proofErr w:type="spellStart"/>
+      <w:r>
+        <w:rPr>
+          <w:lang w:val="es-MX"/>
+        </w:rPr>
+        <w:t>select</w:t>
+      </w:r>
+      <w:proofErr w:type="spellEnd"/>
+      <w:r>
+        <w:rPr>
+          <w:lang w:val="es-MX"/>
+        </w:rPr>
+        <w:t>, pero los nombres los muestra normal, hay otros servidores donde las columnas se habrían llamado “</w:t>
+      </w:r>
+      <w:proofErr w:type="spellStart"/>
+      <w:proofErr w:type="gramStart"/>
+      <w:r>
+        <w:rPr>
+          <w:lang w:val="es-MX"/>
+        </w:rPr>
+        <w:t>c.documento</w:t>
+      </w:r>
+      <w:proofErr w:type="spellEnd"/>
+      <w:proofErr w:type="gramEnd"/>
+      <w:r>
+        <w:rPr>
+          <w:lang w:val="es-MX"/>
+        </w:rPr>
+        <w:t>”, “</w:t>
+      </w:r>
+      <w:proofErr w:type="spellStart"/>
+      <w:r>
+        <w:rPr>
+          <w:lang w:val="es-MX"/>
+        </w:rPr>
+        <w:t>c.telefono</w:t>
+      </w:r>
+      <w:proofErr w:type="spellEnd"/>
+      <w:r>
+        <w:rPr>
+          <w:lang w:val="es-MX"/>
+        </w:rPr>
+        <w:t>” e “</w:t>
+      </w:r>
+      <w:proofErr w:type="spellStart"/>
+      <w:r>
+        <w:rPr>
+          <w:lang w:val="es-MX"/>
+        </w:rPr>
+        <w:t>ir.id</w:t>
+      </w:r>
+      <w:proofErr w:type="spellEnd"/>
+      <w:r>
+        <w:rPr>
+          <w:lang w:val="es-MX"/>
+        </w:rPr>
+        <w:t>” en este ejemplo.</w:t>
+      </w:r>
+    </w:p>
+    <w:p>
+      <w:pPr>
+        <w:jc w:val="center"/>
+        <w:rPr>
+          <w:lang w:val="es-MX"/>
+        </w:rPr>
+      </w:pPr>
+      <w:r>
+        <w:rPr>
+          <w:noProof/>
+        </w:rPr>
+        <w:drawing>
+          <wp:inline distT="0" distB="0" distL="0" distR="0" wp14:anchorId="0C8DE66C" wp14:editId="25849039">
+            <wp:extent cx="2913849" cy="1989890"/>
+            <wp:effectExtent l="0" t="0" r="1270" b="0"/>
+            <wp:docPr id="11" name="Imagen 11"/>
+            <wp:cNvGraphicFramePr>
+              <a:graphicFrameLocks xmlns:a="http://schemas.openxmlformats.org/drawingml/2006/main" noChangeAspect="1"/>
+            </wp:cNvGraphicFramePr>
+            <a:graphic xmlns:a="http://schemas.openxmlformats.org/drawingml/2006/main">
+              <a:graphicData uri="http://schemas.openxmlformats.org/drawingml/2006/picture">
+                <pic:pic xmlns:pic="http://schemas.openxmlformats.org/drawingml/2006/picture">
+                  <pic:nvPicPr>
+                    <pic:cNvPr id="0" name="Picture 1"/>
+                    <pic:cNvPicPr>
+                      <a:picLocks noChangeAspect="1" noChangeArrowheads="1"/>
+                    </pic:cNvPicPr>
+                  </pic:nvPicPr>
+                  <pic:blipFill rotWithShape="1">
+                    <a:blip r:embed="rId10" cstate="print">
+                      <a:extLst>
+                        <a:ext uri="{28A0092B-C50C-407E-A947-70E740481C1C}">
+                          <a14:useLocalDpi xmlns:a14="http://schemas.microsoft.com/office/drawing/2010/main" val="0"/>
+                        </a:ext>
+                      </a:extLst>
+                    </a:blip>
+                    <a:srcRect l="26403" t="14405" r="21670" b="22561"/>
+                    <a:stretch/>
+                  </pic:blipFill>
+                  <pic:spPr bwMode="auto">
+                    <a:xfrm>
+                      <a:off x="0" y="0"/>
+                      <a:ext cx="2914177" cy="1990114"/>
+                    </a:xfrm>
+                    <a:prstGeom prst="rect">
+                      <a:avLst/>
+                    </a:prstGeom>
+                    <a:noFill/>
+                    <a:ln>
+                      <a:noFill/>
+                    </a:ln>
+                    <a:extLst>
+                      <a:ext uri="{53640926-AAD7-44D8-BBD7-CCE9431645EC}">
+                        <a14:shadowObscured xmlns:a14="http://schemas.microsoft.com/office/drawing/2010/main"/>
+                      </a:ext>
+                    </a:extLst>
+                  </pic:spPr>
+                </pic:pic>
+              </a:graphicData>
+            </a:graphic>
+          </wp:inline>
+        </w:drawing>
+      </w:r>
+    </w:p>
+    <w:p>
+      <w:pPr>
+        <w:rPr>
+          <w:lang w:val="es-MX"/>
+        </w:rPr>
+      </w:pPr>
+      <w:r>
+        <w:rPr>
+          <w:lang w:val="es-MX"/>
+        </w:rPr>
+        <w:t>3) Archivo: ClienteMapper.xml</w:t>
       </w:r>
     </w:p>
     <w:p>
@@ -91,13 +448,101 @@
         <w:rPr>
           <w:lang w:val="es-MX"/>
         </w:rPr>
-        <w:t>, 5, 6</w:t>
-      </w:r>
-      <w:r>
-        <w:rPr>
-          <w:lang w:val="es-MX"/>
-        </w:rPr>
-        <w:t>) NOTA: Para mantener un orden se creó ItemRentadoMapper.xml.</w:t>
+        <w:t xml:space="preserve"> -</w:t>
+      </w:r>
+      <w:r>
+        <w:rPr>
+          <w:lang w:val="es-MX"/>
+        </w:rPr>
+        <w:t xml:space="preserve"> 6</w:t>
+      </w:r>
+      <w:r>
+        <w:rPr>
+          <w:lang w:val="es-MX"/>
+        </w:rPr>
+        <w:t>)</w:t>
+      </w:r>
+      <w:r>
+        <w:rPr>
+          <w:lang w:val="es-MX"/>
+        </w:rPr>
+        <w:t xml:space="preserve"> Se crearon los </w:t>
+      </w:r>
+      <w:proofErr w:type="spellStart"/>
+      <w:r>
+        <w:rPr>
+          <w:lang w:val="es-MX"/>
+        </w:rPr>
+        <w:t>resultMap</w:t>
+      </w:r>
+      <w:proofErr w:type="spellEnd"/>
+      <w:r>
+        <w:rPr>
+          <w:lang w:val="es-MX"/>
+        </w:rPr>
+        <w:t xml:space="preserve"> </w:t>
+      </w:r>
+      <w:proofErr w:type="spellStart"/>
+      <w:r>
+        <w:rPr>
+          <w:lang w:val="es-MX"/>
+        </w:rPr>
+        <w:t>ClienteResult</w:t>
+      </w:r>
+      <w:proofErr w:type="spellEnd"/>
+      <w:r>
+        <w:rPr>
+          <w:lang w:val="es-MX"/>
+        </w:rPr>
+        <w:t xml:space="preserve">, </w:t>
+      </w:r>
+      <w:proofErr w:type="spellStart"/>
+      <w:r>
+        <w:rPr>
+          <w:lang w:val="es-MX"/>
+        </w:rPr>
+        <w:t>ItemResult</w:t>
+      </w:r>
+      <w:proofErr w:type="spellEnd"/>
+      <w:r>
+        <w:rPr>
+          <w:lang w:val="es-MX"/>
+        </w:rPr>
+        <w:t xml:space="preserve">, </w:t>
+      </w:r>
+      <w:proofErr w:type="spellStart"/>
+      <w:r>
+        <w:rPr>
+          <w:lang w:val="es-MX"/>
+        </w:rPr>
+        <w:t>ItemRentadoResult</w:t>
+      </w:r>
+      <w:proofErr w:type="spellEnd"/>
+      <w:r>
+        <w:rPr>
+          <w:lang w:val="es-MX"/>
+        </w:rPr>
+        <w:t xml:space="preserve"> y </w:t>
+      </w:r>
+      <w:proofErr w:type="spellStart"/>
+      <w:r>
+        <w:rPr>
+          <w:lang w:val="es-MX"/>
+        </w:rPr>
+        <w:t>TipoItemResult</w:t>
+      </w:r>
+      <w:proofErr w:type="spellEnd"/>
+      <w:r>
+        <w:rPr>
+          <w:lang w:val="es-MX"/>
+        </w:rPr>
+        <w:t>.</w:t>
+      </w:r>
+      <w:r>
+        <w:rPr>
+          <w:lang w:val="es-MX"/>
+        </w:rPr>
+        <w:t xml:space="preserve"> NOTA: Para mantener un orden se creó ItemRentadoMapper.xml.</w:t>
       </w:r>
     </w:p>
     <w:p>
@@ -107,6 +552,9 @@
     </w:p>
     <w:p>
       <w:r>
+        <w:rPr>
+          <w:noProof/>
+        </w:rPr>
         <w:drawing>
           <wp:inline distT="0" distB="0" distL="0" distR="0" wp14:anchorId="2E499CA9" wp14:editId="38F76AC0">
             <wp:extent cx="5612130" cy="2560320"/>
@@ -123,7 +571,7 @@
                     <pic:cNvPicPr/>
                   </pic:nvPicPr>
                   <pic:blipFill>
-                    <a:blip r:embed="rId4"/>
+                    <a:blip r:embed="rId11"/>
                     <a:stretch>
                       <a:fillRect/>
                     </a:stretch>
@@ -144,7 +592,329 @@
         </w:drawing>
       </w:r>
     </w:p>
+    <w:p/>
+    <w:p>
+      <w:pPr>
+        <w:rPr>
+          <w:b/>
+          <w:bCs/>
+        </w:rPr>
+      </w:pPr>
+      <w:r>
+        <w:rPr>
+          <w:b/>
+          <w:bCs/>
+        </w:rPr>
+        <w:t>PARTE II</w:t>
+      </w:r>
+    </w:p>
+    <w:p>
+      <w:pPr>
+        <w:pStyle w:val="Prrafodelista"/>
+        <w:numPr>
+          <w:ilvl w:val="0"/>
+          <w:numId w:val="3"/>
+        </w:numPr>
+      </w:pPr>
+      <w:r>
+        <w:t xml:space="preserve">Implementación de </w:t>
+      </w:r>
+      <w:proofErr w:type="spellStart"/>
+      <w:r>
+        <w:t>ConsultarCliente</w:t>
+      </w:r>
+      <w:proofErr w:type="spellEnd"/>
+      <w:r>
+        <w:t>.</w:t>
+      </w:r>
+    </w:p>
+    <w:p>
+      <w:pPr>
+        <w:pStyle w:val="Prrafodelista"/>
+        <w:numPr>
+          <w:ilvl w:val="0"/>
+          <w:numId w:val="3"/>
+        </w:numPr>
+      </w:pPr>
+      <w:r>
+        <w:t xml:space="preserve"> </w:t>
+      </w:r>
+    </w:p>
+    <w:p>
+      <w:pPr>
+        <w:pStyle w:val="Prrafodelista"/>
+      </w:pPr>
+      <w:r>
+        <w:drawing>
+          <wp:inline distT="0" distB="0" distL="0" distR="0" wp14:anchorId="6AE882C5" wp14:editId="74EDC05E">
+            <wp:extent cx="3594285" cy="647733"/>
+            <wp:effectExtent l="0" t="0" r="6350" b="0"/>
+            <wp:docPr id="3" name="Imagen 3" descr="Imagen que contiene Forma&#10;&#10;Descripción generada automáticamente"/>
+            <wp:cNvGraphicFramePr>
+              <a:graphicFrameLocks xmlns:a="http://schemas.openxmlformats.org/drawingml/2006/main" noChangeAspect="1"/>
+            </wp:cNvGraphicFramePr>
+            <a:graphic xmlns:a="http://schemas.openxmlformats.org/drawingml/2006/main">
+              <a:graphicData uri="http://schemas.openxmlformats.org/drawingml/2006/picture">
+                <pic:pic xmlns:pic="http://schemas.openxmlformats.org/drawingml/2006/picture">
+                  <pic:nvPicPr>
+                    <pic:cNvPr id="3" name="Imagen 3" descr="Imagen que contiene Forma&#10;&#10;Descripción generada automáticamente"/>
+                    <pic:cNvPicPr/>
+                  </pic:nvPicPr>
+                  <pic:blipFill>
+                    <a:blip r:embed="rId12"/>
+                    <a:stretch>
+                      <a:fillRect/>
+                    </a:stretch>
+                  </pic:blipFill>
+                  <pic:spPr>
+                    <a:xfrm>
+                      <a:off x="0" y="0"/>
+                      <a:ext cx="3594285" cy="647733"/>
+                    </a:xfrm>
+                    <a:prstGeom prst="rect">
+                      <a:avLst/>
+                    </a:prstGeom>
+                  </pic:spPr>
+                </pic:pic>
+              </a:graphicData>
+            </a:graphic>
+          </wp:inline>
+        </w:drawing>
+      </w:r>
+    </w:p>
+    <w:p/>
+    <w:p>
+      <w:pPr>
+        <w:pStyle w:val="Prrafodelista"/>
+        <w:numPr>
+          <w:ilvl w:val="0"/>
+          <w:numId w:val="3"/>
+        </w:numPr>
+      </w:pPr>
+      <w:r>
+        <w:t xml:space="preserve"> Se realizó un </w:t>
+      </w:r>
+      <w:proofErr w:type="spellStart"/>
+      <w:r>
+        <w:t>insert</w:t>
+      </w:r>
+      <w:proofErr w:type="spellEnd"/>
+      <w:r>
+        <w:t xml:space="preserve"> que relaciona el </w:t>
+      </w:r>
+      <w:proofErr w:type="spellStart"/>
+      <w:r>
+        <w:t>item</w:t>
+      </w:r>
+      <w:proofErr w:type="spellEnd"/>
+      <w:r>
+        <w:t xml:space="preserve"> 5 con el cliente 13, luego se hizo </w:t>
+      </w:r>
+      <w:proofErr w:type="spellStart"/>
+      <w:r>
+        <w:t>commit</w:t>
+      </w:r>
+      <w:proofErr w:type="spellEnd"/>
+      <w:r>
+        <w:t>, se volvió a traer al cliente y retornó lo siguiente.</w:t>
+      </w:r>
+    </w:p>
+    <w:p>
+      <w:pPr>
+        <w:pStyle w:val="Prrafodelista"/>
+      </w:pPr>
+      <w:r>
+        <w:drawing>
+          <wp:inline distT="0" distB="0" distL="0" distR="0" wp14:anchorId="72163000" wp14:editId="2081528E">
+            <wp:extent cx="5612130" cy="234950"/>
+            <wp:effectExtent l="0" t="0" r="7620" b="0"/>
+            <wp:docPr id="5" name="Imagen 5"/>
+            <wp:cNvGraphicFramePr>
+              <a:graphicFrameLocks xmlns:a="http://schemas.openxmlformats.org/drawingml/2006/main" noChangeAspect="1"/>
+            </wp:cNvGraphicFramePr>
+            <a:graphic xmlns:a="http://schemas.openxmlformats.org/drawingml/2006/main">
+              <a:graphicData uri="http://schemas.openxmlformats.org/drawingml/2006/picture">
+                <pic:pic xmlns:pic="http://schemas.openxmlformats.org/drawingml/2006/picture">
+                  <pic:nvPicPr>
+                    <pic:cNvPr id="1" name=""/>
+                    <pic:cNvPicPr/>
+                  </pic:nvPicPr>
+                  <pic:blipFill>
+                    <a:blip r:embed="rId13"/>
+                    <a:stretch>
+                      <a:fillRect/>
+                    </a:stretch>
+                  </pic:blipFill>
+                  <pic:spPr>
+                    <a:xfrm>
+                      <a:off x="0" y="0"/>
+                      <a:ext cx="5612130" cy="234950"/>
+                    </a:xfrm>
+                    <a:prstGeom prst="rect">
+                      <a:avLst/>
+                    </a:prstGeom>
+                  </pic:spPr>
+                </pic:pic>
+              </a:graphicData>
+            </a:graphic>
+          </wp:inline>
+        </w:drawing>
+      </w:r>
+    </w:p>
+    <w:p>
+      <w:pPr>
+        <w:pStyle w:val="Prrafodelista"/>
+        <w:numPr>
+          <w:ilvl w:val="0"/>
+          <w:numId w:val="3"/>
+        </w:numPr>
+      </w:pPr>
+      <w:r>
+        <w:t xml:space="preserve">En el siguiente punto se traerá el </w:t>
+      </w:r>
+      <w:proofErr w:type="spellStart"/>
+      <w:r>
+        <w:t>item</w:t>
+      </w:r>
+      <w:proofErr w:type="spellEnd"/>
+      <w:r>
+        <w:t xml:space="preserve"> creado </w:t>
+      </w:r>
+      <w:proofErr w:type="spellStart"/>
+      <w:r>
+        <w:t>pa</w:t>
+      </w:r>
+      <w:proofErr w:type="spellEnd"/>
+      <w:r>
+        <w:t xml:space="preserve"> demostrar que fue creado.</w:t>
+      </w:r>
+    </w:p>
+    <w:p>
+      <w:pPr>
+        <w:pStyle w:val="Prrafodelista"/>
+        <w:numPr>
+          <w:ilvl w:val="0"/>
+          <w:numId w:val="3"/>
+        </w:numPr>
+      </w:pPr>
+      <w:proofErr w:type="spellStart"/>
+      <w:proofErr w:type="gramStart"/>
+      <w:r>
+        <w:t>ConsultarItem</w:t>
+      </w:r>
+      <w:proofErr w:type="spellEnd"/>
+      <w:r>
+        <w:t>(</w:t>
+      </w:r>
+      <w:proofErr w:type="gramEnd"/>
+      <w:r>
+        <w:t>360):</w:t>
+      </w:r>
+    </w:p>
+    <w:p>
+      <w:pPr>
+        <w:pStyle w:val="Prrafodelista"/>
+      </w:pPr>
+      <w:r>
+        <w:drawing>
+          <wp:inline distT="0" distB="0" distL="0" distR="0" wp14:anchorId="4B8F3C29" wp14:editId="23CEBF69">
+            <wp:extent cx="5612130" cy="283210"/>
+            <wp:effectExtent l="0" t="0" r="7620" b="2540"/>
+            <wp:docPr id="6" name="Imagen 6"/>
+            <wp:cNvGraphicFramePr>
+              <a:graphicFrameLocks xmlns:a="http://schemas.openxmlformats.org/drawingml/2006/main" noChangeAspect="1"/>
+            </wp:cNvGraphicFramePr>
+            <a:graphic xmlns:a="http://schemas.openxmlformats.org/drawingml/2006/main">
+              <a:graphicData uri="http://schemas.openxmlformats.org/drawingml/2006/picture">
+                <pic:pic xmlns:pic="http://schemas.openxmlformats.org/drawingml/2006/picture">
+                  <pic:nvPicPr>
+                    <pic:cNvPr id="1" name=""/>
+                    <pic:cNvPicPr/>
+                  </pic:nvPicPr>
+                  <pic:blipFill>
+                    <a:blip r:embed="rId14"/>
+                    <a:stretch>
+                      <a:fillRect/>
+                    </a:stretch>
+                  </pic:blipFill>
+                  <pic:spPr>
+                    <a:xfrm>
+                      <a:off x="0" y="0"/>
+                      <a:ext cx="5612130" cy="283210"/>
+                    </a:xfrm>
+                    <a:prstGeom prst="rect">
+                      <a:avLst/>
+                    </a:prstGeom>
+                  </pic:spPr>
+                </pic:pic>
+              </a:graphicData>
+            </a:graphic>
+          </wp:inline>
+        </w:drawing>
+      </w:r>
+    </w:p>
+    <w:p>
+      <w:r>
+        <w:tab/>
+      </w:r>
+      <w:proofErr w:type="spellStart"/>
+      <w:proofErr w:type="gramStart"/>
+      <w:r>
+        <w:t>ConsultarItems</w:t>
+      </w:r>
+      <w:proofErr w:type="spellEnd"/>
+      <w:r>
+        <w:t>(</w:t>
+      </w:r>
+      <w:proofErr w:type="gramEnd"/>
+      <w:r>
+        <w:t>):</w:t>
+      </w:r>
+    </w:p>
+    <w:p>
+      <w:pPr>
+        <w:ind w:firstLine="708"/>
+      </w:pPr>
+      <w:r>
+        <w:drawing>
+          <wp:inline distT="0" distB="0" distL="0" distR="0" wp14:anchorId="44986A3E" wp14:editId="2C22A50A">
+            <wp:extent cx="5612130" cy="142240"/>
+            <wp:effectExtent l="0" t="0" r="7620" b="0"/>
+            <wp:docPr id="7" name="Imagen 7"/>
+            <wp:cNvGraphicFramePr>
+              <a:graphicFrameLocks xmlns:a="http://schemas.openxmlformats.org/drawingml/2006/main" noChangeAspect="1"/>
+            </wp:cNvGraphicFramePr>
+            <a:graphic xmlns:a="http://schemas.openxmlformats.org/drawingml/2006/main">
+              <a:graphicData uri="http://schemas.openxmlformats.org/drawingml/2006/picture">
+                <pic:pic xmlns:pic="http://schemas.openxmlformats.org/drawingml/2006/picture">
+                  <pic:nvPicPr>
+                    <pic:cNvPr id="1" name=""/>
+                    <pic:cNvPicPr/>
+                  </pic:nvPicPr>
+                  <pic:blipFill>
+                    <a:blip r:embed="rId15"/>
+                    <a:stretch>
+                      <a:fillRect/>
+                    </a:stretch>
+                  </pic:blipFill>
+                  <pic:spPr>
+                    <a:xfrm>
+                      <a:off x="0" y="0"/>
+                      <a:ext cx="5612130" cy="142240"/>
+                    </a:xfrm>
+                    <a:prstGeom prst="rect">
+                      <a:avLst/>
+                    </a:prstGeom>
+                  </pic:spPr>
+                </pic:pic>
+              </a:graphicData>
+            </a:graphic>
+          </wp:inline>
+        </w:drawing>
+      </w:r>
+    </w:p>
     <w:sectPr>
+      <w:headerReference w:type="default" r:id="rId16"/>
       <w:pgSz w:w="12240" w:h="15840"/>
       <w:pgMar w:top="1417" w:right="1701" w:bottom="1417" w:left="1701" w:header="708" w:footer="708" w:gutter="0"/>
       <w:cols w:space="708"/>
@@ -152,6 +922,359 @@
     </w:sectPr>
   </w:body>
 </w:document>
+</file>
+
+<file path=word/endnotes.xml><?xml version="1.0" encoding="utf-8"?>
+<w:endnotes xmlns:wpc="http://schemas.microsoft.com/office/word/2010/wordprocessingCanvas" xmlns:cx="http://schemas.microsoft.com/office/drawing/2014/chartex" xmlns:cx1="http://schemas.microsoft.com/office/drawing/2015/9/8/chartex" xmlns:cx2="http://schemas.microsoft.com/office/drawing/2015/10/21/chartex" xmlns:cx3="http://schemas.microsoft.com/office/drawing/2016/5/9/chartex" xmlns:cx4="http://schemas.microsoft.com/office/drawing/2016/5/10/chartex" xmlns:cx5="http://schemas.microsoft.com/office/drawing/2016/5/11/chartex" xmlns:cx6="http://schemas.microsoft.com/office/drawing/2016/5/12/chartex" xmlns:cx7="http://schemas.microsoft.com/office/drawing/2016/5/13/chartex" xmlns:cx8="http://schemas.microsoft.com/office/drawing/2016/5/14/chartex" xmlns:mc="http://schemas.openxmlformats.org/markup-compatibility/2006" xmlns:aink="http://schemas.microsoft.com/office/drawing/2016/ink" xmlns:am3d="http://schemas.microsoft.com/office/drawing/2017/model3d" xmlns:o="urn:schemas-microsoft-com:office:office" xmlns:oel="http://schemas.microsoft.com/office/2019/extlst" xmlns:r="http://schemas.openxmlformats.org/officeDocument/2006/relationships" xmlns:m="http://schemas.openxmlformats.org/officeDocument/2006/math" xmlns:v="urn:schemas-microsoft-com:vml" xmlns:wp14="http://schemas.microsoft.com/office/word/2010/wordprocessingDrawing" xmlns:wp="http://schemas.openxmlformats.org/drawingml/2006/wordprocessingDrawing" xmlns:w10="urn:schemas-microsoft-com:office:word" xmlns:w="http://schemas.openxmlformats.org/wordprocessingml/2006/main" xmlns:w14="http://schemas.microsoft.com/office/word/2010/wordml" xmlns:w15="http://schemas.microsoft.com/office/word/2012/wordml" xmlns:w16cex="http://schemas.microsoft.com/office/word/2018/wordml/cex" xmlns:w16cid="http://schemas.microsoft.com/office/word/2016/wordml/cid" xmlns:w16="http://schemas.microsoft.com/office/word/2018/wordml" xmlns:w16sdtdh="http://schemas.microsoft.com/office/word/2020/wordml/sdtdatahash" xmlns:w16se="http://schemas.microsoft.com/office/word/2015/wordml/symex" xmlns:wpg="http://schemas.microsoft.com/office/word/2010/wordprocessingGroup" xmlns:wpi="http://schemas.microsoft.com/office/word/2010/wordprocessingInk" xmlns:wne="http://schemas.microsoft.com/office/word/2006/wordml" xmlns:wps="http://schemas.microsoft.com/office/word/2010/wordprocessingShape" mc:Ignorable="w14 w15 w16se w16cid w16 w16cex w16sdtdh wp14">
+  <w:endnote w:type="separator" w:id="-1">
+    <w:p>
+      <w:pPr>
+        <w:spacing w:after="0" w:line="240" w:lineRule="auto"/>
+      </w:pPr>
+      <w:r>
+        <w:separator/>
+      </w:r>
+    </w:p>
+  </w:endnote>
+  <w:endnote w:type="continuationSeparator" w:id="0">
+    <w:p>
+      <w:pPr>
+        <w:spacing w:after="0" w:line="240" w:lineRule="auto"/>
+      </w:pPr>
+      <w:r>
+        <w:continuationSeparator/>
+      </w:r>
+    </w:p>
+  </w:endnote>
+</w:endnotes>
+</file>
+
+<file path=word/footnotes.xml><?xml version="1.0" encoding="utf-8"?>
+<w:footnotes xmlns:wpc="http://schemas.microsoft.com/office/word/2010/wordprocessingCanvas" xmlns:cx="http://schemas.microsoft.com/office/drawing/2014/chartex" xmlns:cx1="http://schemas.microsoft.com/office/drawing/2015/9/8/chartex" xmlns:cx2="http://schemas.microsoft.com/office/drawing/2015/10/21/chartex" xmlns:cx3="http://schemas.microsoft.com/office/drawing/2016/5/9/chartex" xmlns:cx4="http://schemas.microsoft.com/office/drawing/2016/5/10/chartex" xmlns:cx5="http://schemas.microsoft.com/office/drawing/2016/5/11/chartex" xmlns:cx6="http://schemas.microsoft.com/office/drawing/2016/5/12/chartex" xmlns:cx7="http://schemas.microsoft.com/office/drawing/2016/5/13/chartex" xmlns:cx8="http://schemas.microsoft.com/office/drawing/2016/5/14/chartex" xmlns:mc="http://schemas.openxmlformats.org/markup-compatibility/2006" xmlns:aink="http://schemas.microsoft.com/office/drawing/2016/ink" xmlns:am3d="http://schemas.microsoft.com/office/drawing/2017/model3d" xmlns:o="urn:schemas-microsoft-com:office:office" xmlns:oel="http://schemas.microsoft.com/office/2019/extlst" xmlns:r="http://schemas.openxmlformats.org/officeDocument/2006/relationships" xmlns:m="http://schemas.openxmlformats.org/officeDocument/2006/math" xmlns:v="urn:schemas-microsoft-com:vml" xmlns:wp14="http://schemas.microsoft.com/office/word/2010/wordprocessingDrawing" xmlns:wp="http://schemas.openxmlformats.org/drawingml/2006/wordprocessingDrawing" xmlns:w10="urn:schemas-microsoft-com:office:word" xmlns:w="http://schemas.openxmlformats.org/wordprocessingml/2006/main" xmlns:w14="http://schemas.microsoft.com/office/word/2010/wordml" xmlns:w15="http://schemas.microsoft.com/office/word/2012/wordml" xmlns:w16cex="http://schemas.microsoft.com/office/word/2018/wordml/cex" xmlns:w16cid="http://schemas.microsoft.com/office/word/2016/wordml/cid" xmlns:w16="http://schemas.microsoft.com/office/word/2018/wordml" xmlns:w16sdtdh="http://schemas.microsoft.com/office/word/2020/wordml/sdtdatahash" xmlns:w16se="http://schemas.microsoft.com/office/word/2015/wordml/symex" xmlns:wpg="http://schemas.microsoft.com/office/word/2010/wordprocessingGroup" xmlns:wpi="http://schemas.microsoft.com/office/word/2010/wordprocessingInk" xmlns:wne="http://schemas.microsoft.com/office/word/2006/wordml" xmlns:wps="http://schemas.microsoft.com/office/word/2010/wordprocessingShape" mc:Ignorable="w14 w15 w16se w16cid w16 w16cex w16sdtdh wp14">
+  <w:footnote w:type="separator" w:id="-1">
+    <w:p>
+      <w:pPr>
+        <w:spacing w:after="0" w:line="240" w:lineRule="auto"/>
+      </w:pPr>
+      <w:r>
+        <w:separator/>
+      </w:r>
+    </w:p>
+  </w:footnote>
+  <w:footnote w:type="continuationSeparator" w:id="0">
+    <w:p>
+      <w:pPr>
+        <w:spacing w:after="0" w:line="240" w:lineRule="auto"/>
+      </w:pPr>
+      <w:r>
+        <w:continuationSeparator/>
+      </w:r>
+    </w:p>
+  </w:footnote>
+</w:footnotes>
+</file>
+
+<file path=word/header1.xml><?xml version="1.0" encoding="utf-8"?>
+<w:hdr xmlns:wpc="http://schemas.microsoft.com/office/word/2010/wordprocessingCanvas" xmlns:cx="http://schemas.microsoft.com/office/drawing/2014/chartex" xmlns:cx1="http://schemas.microsoft.com/office/drawing/2015/9/8/chartex" xmlns:cx2="http://schemas.microsoft.com/office/drawing/2015/10/21/chartex" xmlns:cx3="http://schemas.microsoft.com/office/drawing/2016/5/9/chartex" xmlns:cx4="http://schemas.microsoft.com/office/drawing/2016/5/10/chartex" xmlns:cx5="http://schemas.microsoft.com/office/drawing/2016/5/11/chartex" xmlns:cx6="http://schemas.microsoft.com/office/drawing/2016/5/12/chartex" xmlns:cx7="http://schemas.microsoft.com/office/drawing/2016/5/13/chartex" xmlns:cx8="http://schemas.microsoft.com/office/drawing/2016/5/14/chartex" xmlns:mc="http://schemas.openxmlformats.org/markup-compatibility/2006" xmlns:aink="http://schemas.microsoft.com/office/drawing/2016/ink" xmlns:am3d="http://schemas.microsoft.com/office/drawing/2017/model3d" xmlns:o="urn:schemas-microsoft-com:office:office" xmlns:oel="http://schemas.microsoft.com/office/2019/extlst" xmlns:r="http://schemas.openxmlformats.org/officeDocument/2006/relationships" xmlns:m="http://schemas.openxmlformats.org/officeDocument/2006/math" xmlns:v="urn:schemas-microsoft-com:vml" xmlns:wp14="http://schemas.microsoft.com/office/word/2010/wordprocessingDrawing" xmlns:wp="http://schemas.openxmlformats.org/drawingml/2006/wordprocessingDrawing" xmlns:w10="urn:schemas-microsoft-com:office:word" xmlns:w="http://schemas.openxmlformats.org/wordprocessingml/2006/main" xmlns:w14="http://schemas.microsoft.com/office/word/2010/wordml" xmlns:w15="http://schemas.microsoft.com/office/word/2012/wordml" xmlns:w16cex="http://schemas.microsoft.com/office/word/2018/wordml/cex" xmlns:w16cid="http://schemas.microsoft.com/office/word/2016/wordml/cid" xmlns:w16="http://schemas.microsoft.com/office/word/2018/wordml" xmlns:w16sdtdh="http://schemas.microsoft.com/office/word/2020/wordml/sdtdatahash" xmlns:w16se="http://schemas.microsoft.com/office/word/2015/wordml/symex" xmlns:wpg="http://schemas.microsoft.com/office/word/2010/wordprocessingGroup" xmlns:wpi="http://schemas.microsoft.com/office/word/2010/wordprocessingInk" xmlns:wne="http://schemas.microsoft.com/office/word/2006/wordml" xmlns:wps="http://schemas.microsoft.com/office/word/2010/wordprocessingShape" mc:Ignorable="w14 w15 w16se w16cid w16 w16cex w16sdtdh wp14">
+  <w:p>
+    <w:pPr>
+      <w:pStyle w:val="Encabezado"/>
+      <w:jc w:val="center"/>
+      <w:rPr>
+        <w:b/>
+        <w:bCs/>
+      </w:rPr>
+    </w:pPr>
+    <w:r>
+      <w:rPr>
+        <w:b/>
+        <w:bCs/>
+      </w:rPr>
+      <w:t>LABORATORIO 7 – JUAN FONSECA – SANTIAGO CARDENAS</w:t>
+    </w:r>
+  </w:p>
+</w:hdr>
+</file>
+
+<file path=word/numbering.xml><?xml version="1.0" encoding="utf-8"?>
+<w:numbering xmlns:wpc="http://schemas.microsoft.com/office/word/2010/wordprocessingCanvas" xmlns:cx="http://schemas.microsoft.com/office/drawing/2014/chartex" xmlns:cx1="http://schemas.microsoft.com/office/drawing/2015/9/8/chartex" xmlns:cx2="http://schemas.microsoft.com/office/drawing/2015/10/21/chartex" xmlns:cx3="http://schemas.microsoft.com/office/drawing/2016/5/9/chartex" xmlns:cx4="http://schemas.microsoft.com/office/drawing/2016/5/10/chartex" xmlns:cx5="http://schemas.microsoft.com/office/drawing/2016/5/11/chartex" xmlns:cx6="http://schemas.microsoft.com/office/drawing/2016/5/12/chartex" xmlns:cx7="http://schemas.microsoft.com/office/drawing/2016/5/13/chartex" xmlns:cx8="http://schemas.microsoft.com/office/drawing/2016/5/14/chartex" xmlns:mc="http://schemas.openxmlformats.org/markup-compatibility/2006" xmlns:aink="http://schemas.microsoft.com/office/drawing/2016/ink" xmlns:am3d="http://schemas.microsoft.com/office/drawing/2017/model3d" xmlns:o="urn:schemas-microsoft-com:office:office" xmlns:oel="http://schemas.microsoft.com/office/2019/extlst" xmlns:r="http://schemas.openxmlformats.org/officeDocument/2006/relationships" xmlns:m="http://schemas.openxmlformats.org/officeDocument/2006/math" xmlns:v="urn:schemas-microsoft-com:vml" xmlns:wp14="http://schemas.microsoft.com/office/word/2010/wordprocessingDrawing" xmlns:wp="http://schemas.openxmlformats.org/drawingml/2006/wordprocessingDrawing" xmlns:w10="urn:schemas-microsoft-com:office:word" xmlns:w="http://schemas.openxmlformats.org/wordprocessingml/2006/main" xmlns:w14="http://schemas.microsoft.com/office/word/2010/wordml" xmlns:w15="http://schemas.microsoft.com/office/word/2012/wordml" xmlns:w16cex="http://schemas.microsoft.com/office/word/2018/wordml/cex" xmlns:w16cid="http://schemas.microsoft.com/office/word/2016/wordml/cid" xmlns:w16="http://schemas.microsoft.com/office/word/2018/wordml" xmlns:w16sdtdh="http://schemas.microsoft.com/office/word/2020/wordml/sdtdatahash" xmlns:w16se="http://schemas.microsoft.com/office/word/2015/wordml/symex" xmlns:wpg="http://schemas.microsoft.com/office/word/2010/wordprocessingGroup" xmlns:wpi="http://schemas.microsoft.com/office/word/2010/wordprocessingInk" xmlns:wne="http://schemas.microsoft.com/office/word/2006/wordml" xmlns:wps="http://schemas.microsoft.com/office/word/2010/wordprocessingShape" mc:Ignorable="w14 w15 w16se w16cid w16 w16cex w16sdtdh wp14">
+  <w:abstractNum w:abstractNumId="0" w15:restartNumberingAfterBreak="0">
+    <w:nsid w:val="0F9B5BBA"/>
+    <w:multiLevelType w:val="hybridMultilevel"/>
+    <w:tmpl w:val="5052BFFA"/>
+    <w:lvl w:ilvl="0" w:tplc="240A0011">
+      <w:start w:val="1"/>
+      <w:numFmt w:val="decimal"/>
+      <w:lvlText w:val="%1)"/>
+      <w:lvlJc w:val="left"/>
+      <w:pPr>
+        <w:ind w:left="720" w:hanging="360"/>
+      </w:pPr>
+      <w:rPr>
+        <w:rFonts w:hint="default"/>
+      </w:rPr>
+    </w:lvl>
+    <w:lvl w:ilvl="1" w:tplc="240A0019" w:tentative="1">
+      <w:start w:val="1"/>
+      <w:numFmt w:val="lowerLetter"/>
+      <w:lvlText w:val="%2."/>
+      <w:lvlJc w:val="left"/>
+      <w:pPr>
+        <w:ind w:left="1440" w:hanging="360"/>
+      </w:pPr>
+    </w:lvl>
+    <w:lvl w:ilvl="2" w:tplc="240A001B" w:tentative="1">
+      <w:start w:val="1"/>
+      <w:numFmt w:val="lowerRoman"/>
+      <w:lvlText w:val="%3."/>
+      <w:lvlJc w:val="right"/>
+      <w:pPr>
+        <w:ind w:left="2160" w:hanging="180"/>
+      </w:pPr>
+    </w:lvl>
+    <w:lvl w:ilvl="3" w:tplc="240A000F" w:tentative="1">
+      <w:start w:val="1"/>
+      <w:numFmt w:val="decimal"/>
+      <w:lvlText w:val="%4."/>
+      <w:lvlJc w:val="left"/>
+      <w:pPr>
+        <w:ind w:left="2880" w:hanging="360"/>
+      </w:pPr>
+    </w:lvl>
+    <w:lvl w:ilvl="4" w:tplc="240A0019" w:tentative="1">
+      <w:start w:val="1"/>
+      <w:numFmt w:val="lowerLetter"/>
+      <w:lvlText w:val="%5."/>
+      <w:lvlJc w:val="left"/>
+      <w:pPr>
+        <w:ind w:left="3600" w:hanging="360"/>
+      </w:pPr>
+    </w:lvl>
+    <w:lvl w:ilvl="5" w:tplc="240A001B" w:tentative="1">
+      <w:start w:val="1"/>
+      <w:numFmt w:val="lowerRoman"/>
+      <w:lvlText w:val="%6."/>
+      <w:lvlJc w:val="right"/>
+      <w:pPr>
+        <w:ind w:left="4320" w:hanging="180"/>
+      </w:pPr>
+    </w:lvl>
+    <w:lvl w:ilvl="6" w:tplc="240A000F" w:tentative="1">
+      <w:start w:val="1"/>
+      <w:numFmt w:val="decimal"/>
+      <w:lvlText w:val="%7."/>
+      <w:lvlJc w:val="left"/>
+      <w:pPr>
+        <w:ind w:left="5040" w:hanging="360"/>
+      </w:pPr>
+    </w:lvl>
+    <w:lvl w:ilvl="7" w:tplc="240A0019" w:tentative="1">
+      <w:start w:val="1"/>
+      <w:numFmt w:val="lowerLetter"/>
+      <w:lvlText w:val="%8."/>
+      <w:lvlJc w:val="left"/>
+      <w:pPr>
+        <w:ind w:left="5760" w:hanging="360"/>
+      </w:pPr>
+    </w:lvl>
+    <w:lvl w:ilvl="8" w:tplc="240A001B" w:tentative="1">
+      <w:start w:val="1"/>
+      <w:numFmt w:val="lowerRoman"/>
+      <w:lvlText w:val="%9."/>
+      <w:lvlJc w:val="right"/>
+      <w:pPr>
+        <w:ind w:left="6480" w:hanging="180"/>
+      </w:pPr>
+    </w:lvl>
+  </w:abstractNum>
+  <w:abstractNum w:abstractNumId="1" w15:restartNumberingAfterBreak="0">
+    <w:nsid w:val="36CD0390"/>
+    <w:multiLevelType w:val="hybridMultilevel"/>
+    <w:tmpl w:val="C6FE7150"/>
+    <w:lvl w:ilvl="0" w:tplc="240A0011">
+      <w:start w:val="1"/>
+      <w:numFmt w:val="decimal"/>
+      <w:lvlText w:val="%1)"/>
+      <w:lvlJc w:val="left"/>
+      <w:pPr>
+        <w:ind w:left="720" w:hanging="360"/>
+      </w:pPr>
+      <w:rPr>
+        <w:rFonts w:hint="default"/>
+      </w:rPr>
+    </w:lvl>
+    <w:lvl w:ilvl="1" w:tplc="240A0019" w:tentative="1">
+      <w:start w:val="1"/>
+      <w:numFmt w:val="lowerLetter"/>
+      <w:lvlText w:val="%2."/>
+      <w:lvlJc w:val="left"/>
+      <w:pPr>
+        <w:ind w:left="1440" w:hanging="360"/>
+      </w:pPr>
+    </w:lvl>
+    <w:lvl w:ilvl="2" w:tplc="240A001B" w:tentative="1">
+      <w:start w:val="1"/>
+      <w:numFmt w:val="lowerRoman"/>
+      <w:lvlText w:val="%3."/>
+      <w:lvlJc w:val="right"/>
+      <w:pPr>
+        <w:ind w:left="2160" w:hanging="180"/>
+      </w:pPr>
+    </w:lvl>
+    <w:lvl w:ilvl="3" w:tplc="240A000F" w:tentative="1">
+      <w:start w:val="1"/>
+      <w:numFmt w:val="decimal"/>
+      <w:lvlText w:val="%4."/>
+      <w:lvlJc w:val="left"/>
+      <w:pPr>
+        <w:ind w:left="2880" w:hanging="360"/>
+      </w:pPr>
+    </w:lvl>
+    <w:lvl w:ilvl="4" w:tplc="240A0019" w:tentative="1">
+      <w:start w:val="1"/>
+      <w:numFmt w:val="lowerLetter"/>
+      <w:lvlText w:val="%5."/>
+      <w:lvlJc w:val="left"/>
+      <w:pPr>
+        <w:ind w:left="3600" w:hanging="360"/>
+      </w:pPr>
+    </w:lvl>
+    <w:lvl w:ilvl="5" w:tplc="240A001B" w:tentative="1">
+      <w:start w:val="1"/>
+      <w:numFmt w:val="lowerRoman"/>
+      <w:lvlText w:val="%6."/>
+      <w:lvlJc w:val="right"/>
+      <w:pPr>
+        <w:ind w:left="4320" w:hanging="180"/>
+      </w:pPr>
+    </w:lvl>
+    <w:lvl w:ilvl="6" w:tplc="240A000F" w:tentative="1">
+      <w:start w:val="1"/>
+      <w:numFmt w:val="decimal"/>
+      <w:lvlText w:val="%7."/>
+      <w:lvlJc w:val="left"/>
+      <w:pPr>
+        <w:ind w:left="5040" w:hanging="360"/>
+      </w:pPr>
+    </w:lvl>
+    <w:lvl w:ilvl="7" w:tplc="240A0019" w:tentative="1">
+      <w:start w:val="1"/>
+      <w:numFmt w:val="lowerLetter"/>
+      <w:lvlText w:val="%8."/>
+      <w:lvlJc w:val="left"/>
+      <w:pPr>
+        <w:ind w:left="5760" w:hanging="360"/>
+      </w:pPr>
+    </w:lvl>
+    <w:lvl w:ilvl="8" w:tplc="240A001B" w:tentative="1">
+      <w:start w:val="1"/>
+      <w:numFmt w:val="lowerRoman"/>
+      <w:lvlText w:val="%9."/>
+      <w:lvlJc w:val="right"/>
+      <w:pPr>
+        <w:ind w:left="6480" w:hanging="180"/>
+      </w:pPr>
+    </w:lvl>
+  </w:abstractNum>
+  <w:abstractNum w:abstractNumId="2" w15:restartNumberingAfterBreak="0">
+    <w:nsid w:val="37724E51"/>
+    <w:multiLevelType w:val="hybridMultilevel"/>
+    <w:tmpl w:val="226A8E6C"/>
+    <w:lvl w:ilvl="0" w:tplc="240A0011">
+      <w:start w:val="1"/>
+      <w:numFmt w:val="decimal"/>
+      <w:lvlText w:val="%1)"/>
+      <w:lvlJc w:val="left"/>
+      <w:pPr>
+        <w:ind w:left="720" w:hanging="360"/>
+      </w:pPr>
+      <w:rPr>
+        <w:rFonts w:hint="default"/>
+      </w:rPr>
+    </w:lvl>
+    <w:lvl w:ilvl="1" w:tplc="240A0019" w:tentative="1">
+      <w:start w:val="1"/>
+      <w:numFmt w:val="lowerLetter"/>
+      <w:lvlText w:val="%2."/>
+      <w:lvlJc w:val="left"/>
+      <w:pPr>
+        <w:ind w:left="1440" w:hanging="360"/>
+      </w:pPr>
+    </w:lvl>
+    <w:lvl w:ilvl="2" w:tplc="240A001B" w:tentative="1">
+      <w:start w:val="1"/>
+      <w:numFmt w:val="lowerRoman"/>
+      <w:lvlText w:val="%3."/>
+      <w:lvlJc w:val="right"/>
+      <w:pPr>
+        <w:ind w:left="2160" w:hanging="180"/>
+      </w:pPr>
+    </w:lvl>
+    <w:lvl w:ilvl="3" w:tplc="240A000F" w:tentative="1">
+      <w:start w:val="1"/>
+      <w:numFmt w:val="decimal"/>
+      <w:lvlText w:val="%4."/>
+      <w:lvlJc w:val="left"/>
+      <w:pPr>
+        <w:ind w:left="2880" w:hanging="360"/>
+      </w:pPr>
+    </w:lvl>
+    <w:lvl w:ilvl="4" w:tplc="240A0019" w:tentative="1">
+      <w:start w:val="1"/>
+      <w:numFmt w:val="lowerLetter"/>
+      <w:lvlText w:val="%5."/>
+      <w:lvlJc w:val="left"/>
+      <w:pPr>
+        <w:ind w:left="3600" w:hanging="360"/>
+      </w:pPr>
+    </w:lvl>
+    <w:lvl w:ilvl="5" w:tplc="240A001B" w:tentative="1">
+      <w:start w:val="1"/>
+      <w:numFmt w:val="lowerRoman"/>
+      <w:lvlText w:val="%6."/>
+      <w:lvlJc w:val="right"/>
+      <w:pPr>
+        <w:ind w:left="4320" w:hanging="180"/>
+      </w:pPr>
+    </w:lvl>
+    <w:lvl w:ilvl="6" w:tplc="240A000F" w:tentative="1">
+      <w:start w:val="1"/>
+      <w:numFmt w:val="decimal"/>
+      <w:lvlText w:val="%7."/>
+      <w:lvlJc w:val="left"/>
+      <w:pPr>
+        <w:ind w:left="5040" w:hanging="360"/>
+      </w:pPr>
+    </w:lvl>
+    <w:lvl w:ilvl="7" w:tplc="240A0019" w:tentative="1">
+      <w:start w:val="1"/>
+      <w:numFmt w:val="lowerLetter"/>
+      <w:lvlText w:val="%8."/>
+      <w:lvlJc w:val="left"/>
+      <w:pPr>
+        <w:ind w:left="5760" w:hanging="360"/>
+      </w:pPr>
+    </w:lvl>
+    <w:lvl w:ilvl="8" w:tplc="240A001B" w:tentative="1">
+      <w:start w:val="1"/>
+      <w:numFmt w:val="lowerRoman"/>
+      <w:lvlText w:val="%9."/>
+      <w:lvlJc w:val="right"/>
+      <w:pPr>
+        <w:ind w:left="6480" w:hanging="180"/>
+      </w:pPr>
+    </w:lvl>
+  </w:abstractNum>
+  <w:num w:numId="1" w16cid:durableId="117140410">
+    <w:abstractNumId w:val="2"/>
+  </w:num>
+  <w:num w:numId="2" w16cid:durableId="179394389">
+    <w:abstractNumId w:val="0"/>
+  </w:num>
+  <w:num w:numId="3" w16cid:durableId="1777095827">
+    <w:abstractNumId w:val="1"/>
+  </w:num>
+</w:numbering>
 </file>
 
 <file path=word/styles.xml><?xml version="1.0" encoding="utf-8"?>
@@ -581,6 +1704,61 @@
     <w:semiHidden/>
     <w:unhideWhenUsed/>
   </w:style>
+  <w:style w:type="paragraph" w:styleId="Prrafodelista">
+    <w:name w:val="List Paragraph"/>
+    <w:basedOn w:val="Normal"/>
+    <w:uiPriority w:val="34"/>
+    <w:qFormat/>
+    <w:rsid w:val="004E3BB8"/>
+    <w:pPr>
+      <w:ind w:left="720"/>
+      <w:contextualSpacing/>
+    </w:pPr>
+  </w:style>
+  <w:style w:type="paragraph" w:styleId="Encabezado">
+    <w:name w:val="header"/>
+    <w:basedOn w:val="Normal"/>
+    <w:link w:val="EncabezadoCar"/>
+    <w:uiPriority w:val="99"/>
+    <w:unhideWhenUsed/>
+    <w:rsid w:val="00F552AF"/>
+    <w:pPr>
+      <w:tabs>
+        <w:tab w:val="center" w:pos="4419"/>
+        <w:tab w:val="right" w:pos="8838"/>
+      </w:tabs>
+      <w:spacing w:after="0" w:line="240" w:lineRule="auto"/>
+    </w:pPr>
+  </w:style>
+  <w:style w:type="character" w:customStyle="1" w:styleId="EncabezadoCar">
+    <w:name w:val="Encabezado Car"/>
+    <w:basedOn w:val="Fuentedeprrafopredeter"/>
+    <w:link w:val="Encabezado"/>
+    <w:uiPriority w:val="99"/>
+    <w:rsid w:val="00F552AF"/>
+  </w:style>
+  <w:style w:type="paragraph" w:styleId="Piedepgina">
+    <w:name w:val="footer"/>
+    <w:basedOn w:val="Normal"/>
+    <w:link w:val="PiedepginaCar"/>
+    <w:uiPriority w:val="99"/>
+    <w:unhideWhenUsed/>
+    <w:rsid w:val="00F552AF"/>
+    <w:pPr>
+      <w:tabs>
+        <w:tab w:val="center" w:pos="4419"/>
+        <w:tab w:val="right" w:pos="8838"/>
+      </w:tabs>
+      <w:spacing w:after="0" w:line="240" w:lineRule="auto"/>
+    </w:pPr>
+  </w:style>
+  <w:style w:type="character" w:customStyle="1" w:styleId="PiedepginaCar">
+    <w:name w:val="Pie de página Car"/>
+    <w:basedOn w:val="Fuentedeprrafopredeter"/>
+    <w:link w:val="Piedepgina"/>
+    <w:uiPriority w:val="99"/>
+    <w:rsid w:val="00F552AF"/>
+  </w:style>
 </w:styles>
 </file>
 

</xml_diff>